<commit_message>
Actualizado el plan de pruebas con las correciones indicadas.
</commit_message>
<xml_diff>
--- a/Docs/Test Plans/US242835-RealizarBusquedaParadasDeLinea/US242835-RealizarBusquedaParadasDeLinea.docx
+++ b/Docs/Test Plans/US242835-RealizarBusquedaParadasDeLinea/US242835-RealizarBusquedaParadasDeLinea.docx
@@ -113,7 +113,31 @@
         <w:rPr>
           <w:rFonts w:ascii="Times New Roman" w:hAnsi="Times New Roman" w:cs="Times New Roman"/>
         </w:rPr>
-        <w:t xml:space="preserve"> Estas pruebas se dividirán según sean de aceptación, de sistema, de integración o unitarias. </w:t>
+        <w:t xml:space="preserve"> Estas pruebas se dividirán según sean de aceptación, de sistema, unitarias</w:t>
+      </w:r>
+      <w:r>
+        <w:rPr>
+          <w:rFonts w:ascii="Times New Roman" w:hAnsi="Times New Roman" w:cs="Times New Roman"/>
+        </w:rPr>
+        <w:t xml:space="preserve"> </w:t>
+      </w:r>
+      <w:r>
+        <w:rPr>
+          <w:rFonts w:ascii="Times New Roman" w:hAnsi="Times New Roman" w:cs="Times New Roman"/>
+        </w:rPr>
+        <w:t xml:space="preserve">o de </w:t>
+      </w:r>
+      <w:r>
+        <w:rPr>
+          <w:rFonts w:ascii="Times New Roman" w:hAnsi="Times New Roman" w:cs="Times New Roman"/>
+        </w:rPr>
+        <w:t>integración</w:t>
+      </w:r>
+      <w:r>
+        <w:rPr>
+          <w:rFonts w:ascii="Times New Roman" w:hAnsi="Times New Roman" w:cs="Times New Roman"/>
+        </w:rPr>
+        <w:t xml:space="preserve">. </w:t>
       </w:r>
     </w:p>
     <w:p>
@@ -143,6 +167,21 @@
           <w:u w:val="single"/>
         </w:rPr>
         <w:t>Diagrama de componentes orientativo</w:t>
+      </w:r>
+    </w:p>
+    <w:p>
+      <w:pPr>
+        <w:spacing w:line="259" w:lineRule="auto"/>
+        <w:jc w:val="both"/>
+        <w:rPr>
+          <w:rFonts w:ascii="Times New Roman" w:eastAsia="Calibri" w:hAnsi="Times New Roman" w:cs="Times New Roman"/>
+        </w:rPr>
+      </w:pPr>
+      <w:r>
+        <w:rPr>
+          <w:rFonts w:ascii="Times New Roman" w:eastAsia="Calibri" w:hAnsi="Times New Roman" w:cs="Times New Roman"/>
+        </w:rPr>
+        <w:t>Este diagrama indica las dependencias lógicas de la aplicación.</w:t>
       </w:r>
     </w:p>
     <w:p>
@@ -277,7 +316,6 @@
     </w:p>
     <w:p>
       <w:pPr>
-        <w:jc w:val="both"/>
         <w:rPr>
           <w:rFonts w:ascii="Times New Roman" w:hAnsi="Times New Roman" w:cs="Times New Roman"/>
           <w:u w:val="single"/>
@@ -286,16 +324,6 @@
     </w:p>
     <w:p>
       <w:pPr>
-        <w:jc w:val="both"/>
-        <w:rPr>
-          <w:rFonts w:ascii="Times New Roman" w:hAnsi="Times New Roman" w:cs="Times New Roman"/>
-          <w:u w:val="single"/>
-        </w:rPr>
-      </w:pPr>
-    </w:p>
-    <w:p>
-      <w:pPr>
-        <w:jc w:val="both"/>
         <w:rPr>
           <w:rFonts w:ascii="Times New Roman" w:hAnsi="Times New Roman" w:cs="Times New Roman"/>
           <w:u w:val="single"/>
@@ -308,6 +336,21 @@
         </w:rPr>
         <w:lastRenderedPageBreak/>
         <w:t>Diagrama de clases orientativo</w:t>
+      </w:r>
+      <w:r>
+        <w:rPr>
+          <w:rFonts w:ascii="Times New Roman" w:hAnsi="Times New Roman" w:cs="Times New Roman"/>
+          <w:u w:val="single"/>
+        </w:rPr>
+        <w:t xml:space="preserve"> </w:t>
+      </w:r>
+      <w:r>
+        <w:rPr>
+          <w:rFonts w:ascii="Times New Roman" w:hAnsi="Times New Roman" w:cs="Times New Roman"/>
+          <w:color w:val="FF0000"/>
+          <w:u w:val="single"/>
+        </w:rPr>
+        <w:t>(nota; este diagrama no está actualizado)</w:t>
       </w:r>
     </w:p>
     <w:p>
@@ -366,6 +409,17 @@
     </w:p>
     <w:p>
       <w:pPr>
+        <w:pBdr>
+          <w:bottom w:val="single" w:sz="6" w:space="1" w:color="auto"/>
+        </w:pBdr>
+        <w:jc w:val="both"/>
+        <w:rPr>
+          <w:rFonts w:ascii="Times New Roman" w:hAnsi="Times New Roman" w:cs="Times New Roman"/>
+        </w:rPr>
+      </w:pPr>
+    </w:p>
+    <w:p>
+      <w:pPr>
         <w:jc w:val="both"/>
         <w:rPr>
           <w:rFonts w:ascii="Times New Roman" w:hAnsi="Times New Roman" w:cs="Times New Roman"/>
@@ -523,19 +577,7 @@
         <w:rPr>
           <w:rFonts w:ascii="Times New Roman" w:hAnsi="Times New Roman" w:cs="Times New Roman"/>
         </w:rPr>
-        <w:t xml:space="preserve">Se escribe en el campo de búsqueda el nombre </w:t>
-      </w:r>
-      <w:r>
-        <w:rPr>
-          <w:rFonts w:ascii="Times New Roman" w:hAnsi="Times New Roman" w:cs="Times New Roman"/>
-        </w:rPr>
-        <w:t>in</w:t>
-      </w:r>
-      <w:r>
-        <w:rPr>
-          <w:rFonts w:ascii="Times New Roman" w:hAnsi="Times New Roman" w:cs="Times New Roman"/>
-        </w:rPr>
-        <w:t>completo de una parada.</w:t>
+        <w:t>Se escribe en el campo de búsqueda el nombre incompleto de una parada.</w:t>
       </w:r>
     </w:p>
     <w:p>
@@ -564,10 +606,27 @@
           <w:rFonts w:ascii="Times New Roman" w:hAnsi="Times New Roman" w:cs="Times New Roman"/>
         </w:rPr>
       </w:pPr>
-      <w:r>
-        <w:rPr>
-          <w:rFonts w:ascii="Times New Roman" w:hAnsi="Times New Roman" w:cs="Times New Roman"/>
-        </w:rPr>
+    </w:p>
+    <w:p>
+      <w:pPr>
+        <w:jc w:val="both"/>
+        <w:rPr>
+          <w:rFonts w:ascii="Times New Roman" w:hAnsi="Times New Roman" w:cs="Times New Roman"/>
+        </w:rPr>
+      </w:pPr>
+    </w:p>
+    <w:p>
+      <w:pPr>
+        <w:jc w:val="both"/>
+        <w:rPr>
+          <w:rFonts w:ascii="Times New Roman" w:hAnsi="Times New Roman" w:cs="Times New Roman"/>
+        </w:rPr>
+      </w:pPr>
+      <w:r>
+        <w:rPr>
+          <w:rFonts w:ascii="Times New Roman" w:hAnsi="Times New Roman" w:cs="Times New Roman"/>
+        </w:rPr>
+        <w:lastRenderedPageBreak/>
         <w:t>A</w:t>
       </w:r>
       <w:r>
@@ -636,54 +695,21 @@
         <w:rPr>
           <w:rFonts w:ascii="Times New Roman" w:hAnsi="Times New Roman" w:cs="Times New Roman"/>
         </w:rPr>
-        <w:t xml:space="preserve">Se mostrará </w:t>
-      </w:r>
-      <w:bookmarkStart w:id="0" w:name="_GoBack"/>
-      <w:bookmarkEnd w:id="0"/>
-      <w:r>
-        <w:rPr>
-          <w:rFonts w:ascii="Times New Roman" w:hAnsi="Times New Roman" w:cs="Times New Roman"/>
-        </w:rPr>
-        <w:t>esa parada.</w:t>
-      </w:r>
-    </w:p>
-    <w:p>
-      <w:pPr>
-        <w:jc w:val="both"/>
-        <w:rPr>
-          <w:rFonts w:ascii="Times New Roman" w:hAnsi="Times New Roman" w:cs="Times New Roman"/>
-        </w:rPr>
-      </w:pPr>
-      <w:r>
-        <w:rPr>
-          <w:rFonts w:ascii="Times New Roman" w:hAnsi="Times New Roman" w:cs="Times New Roman"/>
-        </w:rPr>
-        <w:lastRenderedPageBreak/>
-        <w:t>A</w:t>
-      </w:r>
-      <w:r>
-        <w:rPr>
-          <w:rFonts w:ascii="Times New Roman" w:hAnsi="Times New Roman" w:cs="Times New Roman"/>
-        </w:rPr>
-        <w:t>4</w:t>
-      </w:r>
-      <w:r>
-        <w:rPr>
-          <w:rFonts w:ascii="Times New Roman" w:hAnsi="Times New Roman" w:cs="Times New Roman"/>
-        </w:rPr>
-        <w:t xml:space="preserve">: Búsqueda </w:t>
-      </w:r>
-      <w:r>
-        <w:rPr>
-          <w:rFonts w:ascii="Times New Roman" w:hAnsi="Times New Roman" w:cs="Times New Roman"/>
-        </w:rPr>
-        <w:t>sin</w:t>
-      </w:r>
-      <w:r>
-        <w:rPr>
-          <w:rFonts w:ascii="Times New Roman" w:hAnsi="Times New Roman" w:cs="Times New Roman"/>
-        </w:rPr>
-        <w:t xml:space="preserve"> tildes.</w:t>
+        <w:t>Se mostrará esa parada.</w:t>
+      </w:r>
+    </w:p>
+    <w:p>
+      <w:pPr>
+        <w:jc w:val="both"/>
+        <w:rPr>
+          <w:rFonts w:ascii="Times New Roman" w:hAnsi="Times New Roman" w:cs="Times New Roman"/>
+        </w:rPr>
+      </w:pPr>
+      <w:r>
+        <w:rPr>
+          <w:rFonts w:ascii="Times New Roman" w:hAnsi="Times New Roman" w:cs="Times New Roman"/>
+        </w:rPr>
+        <w:t>A4: Búsqueda sin tildes.</w:t>
       </w:r>
     </w:p>
     <w:p>
@@ -902,13 +928,7 @@
         <w:rPr>
           <w:rFonts w:ascii="Times New Roman" w:hAnsi="Times New Roman" w:cs="Times New Roman"/>
         </w:rPr>
-        <w:t xml:space="preserve">el nombre de una parada que contenga </w:t>
-      </w:r>
-      <w:r>
-        <w:rPr>
-          <w:rFonts w:ascii="Times New Roman" w:hAnsi="Times New Roman" w:cs="Times New Roman"/>
-        </w:rPr>
-        <w:t>mayúsculas</w:t>
+        <w:t>el nombre de una parada que contenga mayúsculas</w:t>
       </w:r>
       <w:r>
         <w:rPr>
@@ -947,31 +967,7 @@
         <w:rPr>
           <w:rFonts w:ascii="Times New Roman" w:hAnsi="Times New Roman" w:cs="Times New Roman"/>
         </w:rPr>
-        <w:t>A</w:t>
-      </w:r>
-      <w:r>
-        <w:rPr>
-          <w:rFonts w:ascii="Times New Roman" w:hAnsi="Times New Roman" w:cs="Times New Roman"/>
-        </w:rPr>
-        <w:t>7</w:t>
-      </w:r>
-      <w:r>
-        <w:rPr>
-          <w:rFonts w:ascii="Times New Roman" w:hAnsi="Times New Roman" w:cs="Times New Roman"/>
-        </w:rPr>
-        <w:t xml:space="preserve">: Búsqueda </w:t>
-      </w:r>
-      <w:r>
-        <w:rPr>
-          <w:rFonts w:ascii="Times New Roman" w:hAnsi="Times New Roman" w:cs="Times New Roman"/>
-        </w:rPr>
-        <w:t>sin</w:t>
-      </w:r>
-      <w:r>
-        <w:rPr>
-          <w:rFonts w:ascii="Times New Roman" w:hAnsi="Times New Roman" w:cs="Times New Roman"/>
-        </w:rPr>
-        <w:t xml:space="preserve"> mayúsculas.</w:t>
+        <w:t>A7: Búsqueda sin mayúsculas.</w:t>
       </w:r>
     </w:p>
     <w:p>
@@ -996,13 +992,7 @@
         <w:rPr>
           <w:rFonts w:ascii="Times New Roman" w:hAnsi="Times New Roman" w:cs="Times New Roman"/>
         </w:rPr>
-        <w:t>el nombre de una parada que contenga mayúsculas</w:t>
-      </w:r>
-      <w:r>
-        <w:rPr>
-          <w:rFonts w:ascii="Times New Roman" w:hAnsi="Times New Roman" w:cs="Times New Roman"/>
-        </w:rPr>
-        <w:t>, pero escribiéndolo en minúsculas</w:t>
+        <w:t>el nombre de una parada que contenga mayúsculas, pero escribiéndolo en minúsculas</w:t>
       </w:r>
       <w:r>
         <w:rPr>
@@ -1027,19 +1017,7 @@
         <w:rPr>
           <w:rFonts w:ascii="Times New Roman" w:hAnsi="Times New Roman" w:cs="Times New Roman"/>
         </w:rPr>
-        <w:t>Se mostrará esa parada</w:t>
-      </w:r>
-      <w:r>
-        <w:rPr>
-          <w:rFonts w:ascii="Times New Roman" w:hAnsi="Times New Roman" w:cs="Times New Roman"/>
-        </w:rPr>
-        <w:t>,</w:t>
-      </w:r>
-      <w:r>
-        <w:rPr>
-          <w:rFonts w:ascii="Times New Roman" w:hAnsi="Times New Roman" w:cs="Times New Roman"/>
-        </w:rPr>
-        <w:t xml:space="preserve"> a pesar de no haberla escrito correctamente.</w:t>
+        <w:t>Se mostrará esa parada, a pesar de no haberla escrito correctamente.</w:t>
       </w:r>
     </w:p>
     <w:p>
@@ -1083,13 +1061,57 @@
         <w:rPr>
           <w:rFonts w:ascii="Times New Roman" w:hAnsi="Times New Roman" w:cs="Times New Roman"/>
         </w:rPr>
-        <w:t xml:space="preserve"> Se </w:t>
-      </w:r>
-      <w:r>
-        <w:rPr>
-          <w:rFonts w:ascii="Times New Roman" w:hAnsi="Times New Roman" w:cs="Times New Roman"/>
-        </w:rPr>
-        <w:t xml:space="preserve">escribe en el campo de búsqueda </w:t>
+        <w:t xml:space="preserve"> </w:t>
+      </w:r>
+    </w:p>
+    <w:p>
+      <w:pPr>
+        <w:pStyle w:val="Prrafodelista"/>
+        <w:numPr>
+          <w:ilvl w:val="0"/>
+          <w:numId w:val="9"/>
+        </w:numPr>
+        <w:jc w:val="both"/>
+        <w:rPr>
+          <w:rFonts w:ascii="Times New Roman" w:hAnsi="Times New Roman" w:cs="Times New Roman"/>
+        </w:rPr>
+      </w:pPr>
+      <w:r>
+        <w:rPr>
+          <w:rFonts w:ascii="Times New Roman" w:hAnsi="Times New Roman" w:cs="Times New Roman"/>
+        </w:rPr>
+        <w:t xml:space="preserve">Se escribe en el campo de búsqueda el </w:t>
+      </w:r>
+      <w:r>
+        <w:rPr>
+          <w:rFonts w:ascii="Times New Roman" w:hAnsi="Times New Roman" w:cs="Times New Roman"/>
+        </w:rPr>
+        <w:t>identificador</w:t>
+      </w:r>
+      <w:r>
+        <w:rPr>
+          <w:rFonts w:ascii="Times New Roman" w:hAnsi="Times New Roman" w:cs="Times New Roman"/>
+        </w:rPr>
+        <w:t xml:space="preserve"> completo de una parada.</w:t>
+      </w:r>
+    </w:p>
+    <w:p>
+      <w:pPr>
+        <w:pStyle w:val="Prrafodelista"/>
+        <w:numPr>
+          <w:ilvl w:val="0"/>
+          <w:numId w:val="9"/>
+        </w:numPr>
+        <w:jc w:val="both"/>
+        <w:rPr>
+          <w:rFonts w:ascii="Times New Roman" w:hAnsi="Times New Roman" w:cs="Times New Roman"/>
+        </w:rPr>
+      </w:pPr>
+      <w:r>
+        <w:rPr>
+          <w:rFonts w:ascii="Times New Roman" w:hAnsi="Times New Roman" w:cs="Times New Roman"/>
+        </w:rPr>
+        <w:t>Se mostrará solamente esa parada.</w:t>
       </w:r>
     </w:p>
     <w:p>
@@ -1126,6 +1148,56 @@
     </w:p>
     <w:p>
       <w:pPr>
+        <w:pStyle w:val="Prrafodelista"/>
+        <w:numPr>
+          <w:ilvl w:val="0"/>
+          <w:numId w:val="10"/>
+        </w:numPr>
+        <w:jc w:val="both"/>
+        <w:rPr>
+          <w:rFonts w:ascii="Times New Roman" w:hAnsi="Times New Roman" w:cs="Times New Roman"/>
+        </w:rPr>
+      </w:pPr>
+      <w:r>
+        <w:rPr>
+          <w:rFonts w:ascii="Times New Roman" w:hAnsi="Times New Roman" w:cs="Times New Roman"/>
+        </w:rPr>
+        <w:t xml:space="preserve">Se escribe en el campo de búsqueda el </w:t>
+      </w:r>
+      <w:r>
+        <w:rPr>
+          <w:rFonts w:ascii="Times New Roman" w:hAnsi="Times New Roman" w:cs="Times New Roman"/>
+        </w:rPr>
+        <w:t>identificador</w:t>
+      </w:r>
+      <w:r>
+        <w:rPr>
+          <w:rFonts w:ascii="Times New Roman" w:hAnsi="Times New Roman" w:cs="Times New Roman"/>
+        </w:rPr>
+        <w:t xml:space="preserve"> incompleto de una parada.</w:t>
+      </w:r>
+    </w:p>
+    <w:p>
+      <w:pPr>
+        <w:pStyle w:val="Prrafodelista"/>
+        <w:numPr>
+          <w:ilvl w:val="0"/>
+          <w:numId w:val="10"/>
+        </w:numPr>
+        <w:jc w:val="both"/>
+        <w:rPr>
+          <w:rFonts w:ascii="Times New Roman" w:hAnsi="Times New Roman" w:cs="Times New Roman"/>
+        </w:rPr>
+      </w:pPr>
+      <w:r>
+        <w:rPr>
+          <w:rFonts w:ascii="Times New Roman" w:hAnsi="Times New Roman" w:cs="Times New Roman"/>
+        </w:rPr>
+        <w:t>Se irán mostrando en tiempo real todas las paradas de esa línea que empiecen por esos números.</w:t>
+      </w:r>
+    </w:p>
+    <w:p>
+      <w:pPr>
         <w:jc w:val="both"/>
         <w:rPr>
           <w:rFonts w:ascii="Times New Roman" w:hAnsi="Times New Roman" w:cs="Times New Roman"/>
@@ -1147,7 +1219,51 @@
         <w:rPr>
           <w:rFonts w:ascii="Times New Roman" w:hAnsi="Times New Roman" w:cs="Times New Roman"/>
         </w:rPr>
-        <w:t>: Búsqueda con un número. Debe devolver tanto la parada con un identificador equivalente como con un nombre que contenga dicho número.</w:t>
+        <w:t xml:space="preserve">: Búsqueda con un número. </w:t>
+      </w:r>
+    </w:p>
+    <w:p>
+      <w:pPr>
+        <w:pStyle w:val="Prrafodelista"/>
+        <w:numPr>
+          <w:ilvl w:val="0"/>
+          <w:numId w:val="11"/>
+        </w:numPr>
+        <w:jc w:val="both"/>
+        <w:rPr>
+          <w:rFonts w:ascii="Times New Roman" w:hAnsi="Times New Roman" w:cs="Times New Roman"/>
+        </w:rPr>
+      </w:pPr>
+      <w:r>
+        <w:rPr>
+          <w:rFonts w:ascii="Times New Roman" w:hAnsi="Times New Roman" w:cs="Times New Roman"/>
+        </w:rPr>
+        <w:t xml:space="preserve">Se escribe en el campo de búsqueda </w:t>
+      </w:r>
+      <w:r>
+        <w:rPr>
+          <w:rFonts w:ascii="Times New Roman" w:hAnsi="Times New Roman" w:cs="Times New Roman"/>
+        </w:rPr>
+        <w:t>un numero (ya sea el identificador de una parada o parte de su nombre).</w:t>
+      </w:r>
+    </w:p>
+    <w:p>
+      <w:pPr>
+        <w:pStyle w:val="Prrafodelista"/>
+        <w:numPr>
+          <w:ilvl w:val="0"/>
+          <w:numId w:val="11"/>
+        </w:numPr>
+        <w:jc w:val="both"/>
+        <w:rPr>
+          <w:rFonts w:ascii="Times New Roman" w:hAnsi="Times New Roman" w:cs="Times New Roman"/>
+        </w:rPr>
+      </w:pPr>
+      <w:r>
+        <w:rPr>
+          <w:rFonts w:ascii="Times New Roman" w:hAnsi="Times New Roman" w:cs="Times New Roman"/>
+        </w:rPr>
+        <w:t>Se irán mostrando en tiempo real todas las paradas de esa línea cuyo identificador contenga ese número o sea parte de su nombre.</w:t>
       </w:r>
     </w:p>
     <w:p>
@@ -1173,26 +1289,98 @@
         <w:rPr>
           <w:rFonts w:ascii="Times New Roman" w:hAnsi="Times New Roman" w:cs="Times New Roman"/>
         </w:rPr>
-        <w:t>: Búsqueda incorrecta</w:t>
-      </w:r>
-      <w:r>
-        <w:rPr>
-          <w:rFonts w:ascii="Times New Roman" w:hAnsi="Times New Roman" w:cs="Times New Roman"/>
-        </w:rPr>
-        <w:t>.</w:t>
-      </w:r>
-    </w:p>
-    <w:p>
-      <w:pPr>
-        <w:jc w:val="both"/>
-        <w:rPr>
-          <w:rFonts w:ascii="Times New Roman" w:hAnsi="Times New Roman" w:cs="Times New Roman"/>
-        </w:rPr>
-      </w:pPr>
-    </w:p>
-    <w:p>
-      <w:pPr>
-        <w:jc w:val="both"/>
+        <w:t xml:space="preserve">: </w:t>
+      </w:r>
+      <w:r>
+        <w:rPr>
+          <w:rFonts w:ascii="Times New Roman" w:hAnsi="Times New Roman" w:cs="Times New Roman"/>
+        </w:rPr>
+        <w:t>Parada buscada no existe.</w:t>
+      </w:r>
+    </w:p>
+    <w:p>
+      <w:pPr>
+        <w:pStyle w:val="Prrafodelista"/>
+        <w:numPr>
+          <w:ilvl w:val="0"/>
+          <w:numId w:val="12"/>
+        </w:numPr>
+        <w:jc w:val="both"/>
+        <w:rPr>
+          <w:rFonts w:ascii="Times New Roman" w:hAnsi="Times New Roman" w:cs="Times New Roman"/>
+        </w:rPr>
+      </w:pPr>
+      <w:r>
+        <w:rPr>
+          <w:rFonts w:ascii="Times New Roman" w:hAnsi="Times New Roman" w:cs="Times New Roman"/>
+        </w:rPr>
+        <w:t>Se escribe en el campo de búsqueda un identificador o un nombre.</w:t>
+      </w:r>
+    </w:p>
+    <w:p>
+      <w:pPr>
+        <w:pStyle w:val="Prrafodelista"/>
+        <w:numPr>
+          <w:ilvl w:val="0"/>
+          <w:numId w:val="12"/>
+        </w:numPr>
+        <w:jc w:val="both"/>
+        <w:rPr>
+          <w:rFonts w:ascii="Times New Roman" w:hAnsi="Times New Roman" w:cs="Times New Roman"/>
+        </w:rPr>
+      </w:pPr>
+      <w:r>
+        <w:rPr>
+          <w:rFonts w:ascii="Times New Roman" w:hAnsi="Times New Roman" w:cs="Times New Roman"/>
+        </w:rPr>
+        <w:t>No se encuentra ninguna parada que cumpla ese criterio.</w:t>
+      </w:r>
+    </w:p>
+    <w:p>
+      <w:pPr>
+        <w:pStyle w:val="Prrafodelista"/>
+        <w:numPr>
+          <w:ilvl w:val="0"/>
+          <w:numId w:val="12"/>
+        </w:numPr>
+        <w:jc w:val="both"/>
+        <w:rPr>
+          <w:rFonts w:ascii="Times New Roman" w:hAnsi="Times New Roman" w:cs="Times New Roman"/>
+        </w:rPr>
+      </w:pPr>
+      <w:r>
+        <w:rPr>
+          <w:rFonts w:ascii="Times New Roman" w:hAnsi="Times New Roman" w:cs="Times New Roman"/>
+        </w:rPr>
+        <w:t>Se muestra un mensaje de error.</w:t>
+      </w:r>
+    </w:p>
+    <w:p>
+      <w:pPr>
+        <w:jc w:val="both"/>
+        <w:rPr>
+          <w:rFonts w:ascii="Times New Roman" w:hAnsi="Times New Roman" w:cs="Times New Roman"/>
+        </w:rPr>
+      </w:pPr>
+    </w:p>
+    <w:p>
+      <w:pPr>
+        <w:jc w:val="both"/>
+        <w:rPr>
+          <w:rFonts w:ascii="Times New Roman" w:hAnsi="Times New Roman" w:cs="Times New Roman"/>
+        </w:rPr>
+      </w:pPr>
+    </w:p>
+    <w:p>
+      <w:pPr>
+        <w:jc w:val="both"/>
+        <w:rPr>
+          <w:rFonts w:ascii="Times New Roman" w:hAnsi="Times New Roman" w:cs="Times New Roman"/>
+        </w:rPr>
+      </w:pPr>
+    </w:p>
+    <w:p>
+      <w:pPr>
         <w:rPr>
           <w:rFonts w:ascii="Times New Roman" w:hAnsi="Times New Roman" w:cs="Times New Roman"/>
           <w:u w:val="single"/>
@@ -1203,6 +1391,7 @@
           <w:rFonts w:ascii="Times New Roman" w:hAnsi="Times New Roman" w:cs="Times New Roman"/>
           <w:u w:val="single"/>
         </w:rPr>
+        <w:lastRenderedPageBreak/>
         <w:t>Pruebas de sistema</w:t>
       </w:r>
     </w:p>
@@ -1321,6 +1510,13 @@
         </w:rPr>
         <w:t xml:space="preserve">el método </w:t>
       </w:r>
+      <w:r>
+        <w:rPr>
+          <w:rFonts w:ascii="Times New Roman" w:hAnsi="Times New Roman" w:cs="Times New Roman"/>
+          <w:lang w:val="es-ES_tradnl"/>
+        </w:rPr>
+        <w:t>“</w:t>
+      </w:r>
       <w:proofErr w:type="gramStart"/>
       <w:r>
         <w:rPr>
@@ -1350,6 +1546,14 @@
       <w:r>
         <w:rPr>
           <w:rFonts w:ascii="Times New Roman" w:hAnsi="Times New Roman" w:cs="Times New Roman"/>
+          <w:i/>
+          <w:lang w:val="es-ES_tradnl"/>
+        </w:rPr>
+        <w:t>”</w:t>
+      </w:r>
+      <w:r>
+        <w:rPr>
+          <w:rFonts w:ascii="Times New Roman" w:hAnsi="Times New Roman" w:cs="Times New Roman"/>
           <w:lang w:val="es-ES_tradnl"/>
         </w:rPr>
         <w:t xml:space="preserve">, que devolverá una lista de paradas con todas aquellas que coincidan con el parámetro de búsqueda </w:t>
@@ -1391,13 +1595,6 @@
         </w:rPr>
         <w:t>.</w:t>
       </w:r>
-      <w:r>
-        <w:rPr>
-          <w:rFonts w:ascii="Times New Roman" w:hAnsi="Times New Roman" w:cs="Times New Roman"/>
-          <w:lang w:val="es-ES_tradnl"/>
-        </w:rPr>
-        <w:t xml:space="preserve"> Estas pruebas se realizarán utilizando mocks.</w:t>
-      </w:r>
     </w:p>
     <w:p>
       <w:pPr>
@@ -1463,7 +1660,90 @@
           <w:rFonts w:ascii="Times New Roman" w:hAnsi="Times New Roman" w:cs="Times New Roman"/>
           <w:lang w:val="es-ES_tradnl"/>
         </w:rPr>
-        <w:t>Además, se comprobará según la longitud de la lista (0, 1, 10).</w:t>
+        <w:t>Además, se comprobará según la longitud de la lista</w:t>
+      </w:r>
+      <w:r>
+        <w:rPr>
+          <w:rFonts w:ascii="Times New Roman" w:hAnsi="Times New Roman" w:cs="Times New Roman"/>
+          <w:lang w:val="es-ES_tradnl"/>
+        </w:rPr>
+        <w:t>: si está vacía, si sólo tiene un elemento y si tiene varios</w:t>
+      </w:r>
+      <w:r>
+        <w:rPr>
+          <w:rFonts w:ascii="Times New Roman" w:hAnsi="Times New Roman" w:cs="Times New Roman"/>
+          <w:lang w:val="es-ES_tradnl"/>
+        </w:rPr>
+        <w:t>.</w:t>
+      </w:r>
+    </w:p>
+    <w:p>
+      <w:pPr>
+        <w:jc w:val="both"/>
+        <w:rPr>
+          <w:rFonts w:ascii="Times New Roman" w:hAnsi="Times New Roman" w:cs="Times New Roman"/>
+          <w:lang w:val="es-ES_tradnl"/>
+        </w:rPr>
+      </w:pPr>
+      <w:r>
+        <w:rPr>
+          <w:rFonts w:ascii="Times New Roman" w:hAnsi="Times New Roman" w:cs="Times New Roman"/>
+          <w:lang w:val="es-ES_tradnl"/>
+        </w:rPr>
+        <w:t xml:space="preserve">Para la realización de estas </w:t>
+      </w:r>
+      <w:r>
+        <w:rPr>
+          <w:rFonts w:ascii="Times New Roman" w:hAnsi="Times New Roman" w:cs="Times New Roman"/>
+          <w:lang w:val="es-ES_tradnl"/>
+        </w:rPr>
+        <w:t>pruebas se utiliza</w:t>
+      </w:r>
+      <w:r>
+        <w:rPr>
+          <w:rFonts w:ascii="Times New Roman" w:hAnsi="Times New Roman" w:cs="Times New Roman"/>
+          <w:lang w:val="es-ES_tradnl"/>
+        </w:rPr>
+        <w:t>rán</w:t>
+      </w:r>
+      <w:r>
+        <w:rPr>
+          <w:rFonts w:ascii="Times New Roman" w:hAnsi="Times New Roman" w:cs="Times New Roman"/>
+          <w:lang w:val="es-ES_tradnl"/>
+        </w:rPr>
+        <w:t xml:space="preserve"> mocks</w:t>
+      </w:r>
+      <w:r>
+        <w:rPr>
+          <w:rFonts w:ascii="Times New Roman" w:hAnsi="Times New Roman" w:cs="Times New Roman"/>
+          <w:lang w:val="es-ES_tradnl"/>
+        </w:rPr>
+        <w:t xml:space="preserve"> de las clases </w:t>
+      </w:r>
+      <w:r>
+        <w:rPr>
+          <w:rFonts w:ascii="Times New Roman" w:hAnsi="Times New Roman" w:cs="Times New Roman"/>
+        </w:rPr>
+        <w:t>DatabaseHelper</w:t>
+      </w:r>
+      <w:r>
+        <w:rPr>
+          <w:rFonts w:ascii="Times New Roman" w:hAnsi="Times New Roman" w:cs="Times New Roman"/>
+        </w:rPr>
+        <w:t xml:space="preserve"> y </w:t>
+      </w:r>
+      <w:r>
+        <w:rPr>
+          <w:rFonts w:ascii="Times New Roman" w:hAnsi="Times New Roman" w:cs="Times New Roman"/>
+        </w:rPr>
+        <w:t>ParadasActivity</w:t>
+      </w:r>
+      <w:r>
+        <w:rPr>
+          <w:rFonts w:ascii="Times New Roman" w:hAnsi="Times New Roman" w:cs="Times New Roman"/>
+          <w:lang w:val="es-ES_tradnl"/>
+        </w:rPr>
+        <w:t>.</w:t>
       </w:r>
     </w:p>
     <w:p>
@@ -1490,7 +1770,6 @@
           <w:szCs w:val="24"/>
           <w:u w:val="single"/>
         </w:rPr>
-        <w:lastRenderedPageBreak/>
         <w:t>Pruebas de</w:t>
       </w:r>
       <w:r>
@@ -1524,7 +1803,35 @@
           <w:rFonts w:ascii="Times New Roman" w:hAnsi="Times New Roman" w:cs="Times New Roman"/>
           <w:lang w:val="es-ES_tradnl"/>
         </w:rPr>
-        <w:t>Las primeras pruebas que realizaremos serán las de la capa de presentación (</w:t>
+        <w:t xml:space="preserve">Las primeras pruebas </w:t>
+      </w:r>
+      <w:r>
+        <w:rPr>
+          <w:rFonts w:ascii="Times New Roman" w:hAnsi="Times New Roman" w:cs="Times New Roman"/>
+          <w:lang w:val="es-ES_tradnl"/>
+        </w:rPr>
+        <w:t xml:space="preserve">de integración </w:t>
+      </w:r>
+      <w:r>
+        <w:rPr>
+          <w:rFonts w:ascii="Times New Roman" w:hAnsi="Times New Roman" w:cs="Times New Roman"/>
+          <w:lang w:val="es-ES_tradnl"/>
+        </w:rPr>
+        <w:t xml:space="preserve">que realizaremos serán las de la capa </w:t>
+      </w:r>
+      <w:r>
+        <w:rPr>
+          <w:rFonts w:ascii="Times New Roman" w:hAnsi="Times New Roman" w:cs="Times New Roman"/>
+          <w:lang w:val="es-ES_tradnl"/>
+        </w:rPr>
+        <w:t xml:space="preserve">Presenter </w:t>
+      </w:r>
+      <w:r>
+        <w:rPr>
+          <w:rFonts w:ascii="Times New Roman" w:hAnsi="Times New Roman" w:cs="Times New Roman"/>
+          <w:lang w:val="es-ES_tradnl"/>
+        </w:rPr>
+        <w:t>(</w:t>
       </w:r>
       <w:r>
         <w:rPr>
@@ -1537,23 +1844,116 @@
           <w:rFonts w:ascii="Times New Roman" w:hAnsi="Times New Roman" w:cs="Times New Roman"/>
           <w:lang w:val="es-ES_tradnl"/>
         </w:rPr>
-        <w:t>) con la base de datos (DatabaseHelper) haciendo las pruebas unitarias de la capa de presentación, pero con la base de datos local.</w:t>
-      </w:r>
-    </w:p>
-    <w:p>
-      <w:pPr>
-        <w:jc w:val="both"/>
-        <w:rPr>
-          <w:rFonts w:ascii="Times New Roman" w:hAnsi="Times New Roman" w:cs="Times New Roman"/>
-          <w:lang w:val="es-ES_tradnl"/>
-        </w:rPr>
-      </w:pPr>
-      <w:r>
-        <w:rPr>
-          <w:rFonts w:ascii="Times New Roman" w:hAnsi="Times New Roman" w:cs="Times New Roman"/>
-          <w:lang w:val="es-ES_tradnl"/>
-        </w:rPr>
-        <w:t xml:space="preserve">Para las pruebas de integración se realizará la prueba de la interfaz, ParadasActivity, con la capa de presentación, </w:t>
+        <w:t xml:space="preserve">) </w:t>
+      </w:r>
+      <w:r>
+        <w:rPr>
+          <w:rFonts w:ascii="Times New Roman" w:hAnsi="Times New Roman" w:cs="Times New Roman"/>
+          <w:lang w:val="es-ES_tradnl"/>
+        </w:rPr>
+        <w:t>junto a la capa DAO o Models</w:t>
+      </w:r>
+      <w:r>
+        <w:rPr>
+          <w:rFonts w:ascii="Times New Roman" w:hAnsi="Times New Roman" w:cs="Times New Roman"/>
+          <w:lang w:val="es-ES_tradnl"/>
+        </w:rPr>
+        <w:t xml:space="preserve"> (DatabaseHelper) haciendo las pruebas unitarias </w:t>
+      </w:r>
+      <w:r>
+        <w:rPr>
+          <w:rFonts w:ascii="Times New Roman" w:hAnsi="Times New Roman" w:cs="Times New Roman"/>
+          <w:lang w:val="es-ES_tradnl"/>
+        </w:rPr>
+        <w:t>anteriores</w:t>
+      </w:r>
+      <w:r>
+        <w:rPr>
+          <w:rFonts w:ascii="Times New Roman" w:hAnsi="Times New Roman" w:cs="Times New Roman"/>
+          <w:lang w:val="es-ES_tradnl"/>
+        </w:rPr>
+        <w:t>, pero con la base de datos local.</w:t>
+      </w:r>
+    </w:p>
+    <w:p>
+      <w:pPr>
+        <w:jc w:val="both"/>
+        <w:rPr>
+          <w:rFonts w:ascii="Times New Roman" w:hAnsi="Times New Roman" w:cs="Times New Roman"/>
+          <w:lang w:val="es-ES_tradnl"/>
+        </w:rPr>
+      </w:pPr>
+      <w:r>
+        <w:rPr>
+          <w:rFonts w:ascii="Times New Roman" w:hAnsi="Times New Roman" w:cs="Times New Roman"/>
+          <w:lang w:val="es-ES_tradnl"/>
+        </w:rPr>
+        <w:t>Seguidamente</w:t>
+      </w:r>
+      <w:r>
+        <w:rPr>
+          <w:rFonts w:ascii="Times New Roman" w:hAnsi="Times New Roman" w:cs="Times New Roman"/>
+          <w:lang w:val="es-ES_tradnl"/>
+        </w:rPr>
+        <w:t xml:space="preserve">, </w:t>
+      </w:r>
+      <w:r>
+        <w:rPr>
+          <w:rFonts w:ascii="Times New Roman" w:hAnsi="Times New Roman" w:cs="Times New Roman"/>
+          <w:lang w:val="es-ES_tradnl"/>
+        </w:rPr>
+        <w:t>comprobaremos la capa View (</w:t>
+      </w:r>
+      <w:r>
+        <w:rPr>
+          <w:rFonts w:ascii="Times New Roman" w:hAnsi="Times New Roman" w:cs="Times New Roman"/>
+          <w:lang w:val="es-ES_tradnl"/>
+        </w:rPr>
+        <w:t>Par</w:t>
+      </w:r>
+      <w:bookmarkStart w:id="0" w:name="_GoBack"/>
+      <w:bookmarkEnd w:id="0"/>
+      <w:r>
+        <w:rPr>
+          <w:rFonts w:ascii="Times New Roman" w:hAnsi="Times New Roman" w:cs="Times New Roman"/>
+          <w:lang w:val="es-ES_tradnl"/>
+        </w:rPr>
+        <w:t>adasActivity</w:t>
+      </w:r>
+      <w:r>
+        <w:rPr>
+          <w:rFonts w:ascii="Times New Roman" w:hAnsi="Times New Roman" w:cs="Times New Roman"/>
+          <w:lang w:val="es-ES_tradnl"/>
+        </w:rPr>
+        <w:t>)</w:t>
+      </w:r>
+      <w:r>
+        <w:rPr>
+          <w:rFonts w:ascii="Times New Roman" w:hAnsi="Times New Roman" w:cs="Times New Roman"/>
+          <w:lang w:val="es-ES_tradnl"/>
+        </w:rPr>
+        <w:t xml:space="preserve"> con la capa </w:t>
+      </w:r>
+      <w:r>
+        <w:rPr>
+          <w:rFonts w:ascii="Times New Roman" w:hAnsi="Times New Roman" w:cs="Times New Roman"/>
+          <w:lang w:val="es-ES_tradnl"/>
+        </w:rPr>
+        <w:t>Presenter</w:t>
+      </w:r>
+      <w:r>
+        <w:rPr>
+          <w:rFonts w:ascii="Times New Roman" w:hAnsi="Times New Roman" w:cs="Times New Roman"/>
+          <w:lang w:val="es-ES_tradnl"/>
+        </w:rPr>
+        <w:t xml:space="preserve"> </w:t>
+      </w:r>
+      <w:r>
+        <w:rPr>
+          <w:rFonts w:ascii="Times New Roman" w:hAnsi="Times New Roman" w:cs="Times New Roman"/>
+          <w:lang w:val="es-ES_tradnl"/>
+        </w:rPr>
+        <w:t>(</w:t>
       </w:r>
       <w:r>
         <w:rPr>
@@ -1564,16 +1964,106 @@
       <w:r>
         <w:rPr>
           <w:rFonts w:ascii="Times New Roman" w:hAnsi="Times New Roman" w:cs="Times New Roman"/>
-          <w:lang w:val="es-ES_tradnl"/>
-        </w:rPr>
-        <w:t>, para así comprobar que se muestran las paradas de la base de datos repitiendo las pruebas unitarias que se definieron sobre la capa de presentación</w:t>
-      </w:r>
-      <w:r>
-        <w:rPr>
-          <w:rFonts w:ascii="Times New Roman" w:hAnsi="Times New Roman" w:cs="Times New Roman"/>
-          <w:lang w:val="es-ES_tradnl"/>
-        </w:rPr>
-        <w:t xml:space="preserve"> y, en caso de que la búsqueda no devuelva ningún resultado, un mensaje indicando que la lista </w:t>
+        </w:rPr>
+        <w:t>)</w:t>
+      </w:r>
+      <w:r>
+        <w:rPr>
+          <w:rFonts w:ascii="Times New Roman" w:hAnsi="Times New Roman" w:cs="Times New Roman"/>
+          <w:lang w:val="es-ES_tradnl"/>
+        </w:rPr>
+        <w:t xml:space="preserve">, para así </w:t>
+      </w:r>
+      <w:r>
+        <w:rPr>
+          <w:rFonts w:ascii="Times New Roman" w:hAnsi="Times New Roman" w:cs="Times New Roman"/>
+          <w:lang w:val="es-ES_tradnl"/>
+        </w:rPr>
+        <w:t>cerciorarnos de</w:t>
+      </w:r>
+      <w:r>
+        <w:rPr>
+          <w:rFonts w:ascii="Times New Roman" w:hAnsi="Times New Roman" w:cs="Times New Roman"/>
+          <w:lang w:val="es-ES_tradnl"/>
+        </w:rPr>
+        <w:t xml:space="preserve"> que se muestran las paradas de la base de datos </w:t>
+      </w:r>
+      <w:r>
+        <w:rPr>
+          <w:rFonts w:ascii="Times New Roman" w:hAnsi="Times New Roman" w:cs="Times New Roman"/>
+          <w:lang w:val="es-ES_tradnl"/>
+        </w:rPr>
+        <w:t xml:space="preserve">correctamente </w:t>
+      </w:r>
+      <w:r>
+        <w:rPr>
+          <w:rFonts w:ascii="Times New Roman" w:hAnsi="Times New Roman" w:cs="Times New Roman"/>
+          <w:lang w:val="es-ES_tradnl"/>
+        </w:rPr>
+        <w:t xml:space="preserve">repitiendo las pruebas unitarias </w:t>
+      </w:r>
+      <w:r>
+        <w:rPr>
+          <w:rFonts w:ascii="Times New Roman" w:hAnsi="Times New Roman" w:cs="Times New Roman"/>
+          <w:lang w:val="es-ES_tradnl"/>
+        </w:rPr>
+        <w:t>anteriores</w:t>
+      </w:r>
+      <w:r>
+        <w:rPr>
+          <w:rFonts w:ascii="Times New Roman" w:hAnsi="Times New Roman" w:cs="Times New Roman"/>
+          <w:lang w:val="es-ES_tradnl"/>
+        </w:rPr>
+        <w:t xml:space="preserve"> </w:t>
+      </w:r>
+      <w:r>
+        <w:rPr>
+          <w:rFonts w:ascii="Times New Roman" w:hAnsi="Times New Roman" w:cs="Times New Roman"/>
+          <w:lang w:val="es-ES_tradnl"/>
+        </w:rPr>
+        <w:t>y, en</w:t>
+      </w:r>
+      <w:r>
+        <w:rPr>
+          <w:rFonts w:ascii="Times New Roman" w:hAnsi="Times New Roman" w:cs="Times New Roman"/>
+          <w:lang w:val="es-ES_tradnl"/>
+        </w:rPr>
+        <w:t xml:space="preserve"> el</w:t>
+      </w:r>
+      <w:r>
+        <w:rPr>
+          <w:rFonts w:ascii="Times New Roman" w:hAnsi="Times New Roman" w:cs="Times New Roman"/>
+          <w:lang w:val="es-ES_tradnl"/>
+        </w:rPr>
+        <w:t xml:space="preserve"> caso de que la búsqueda no </w:t>
+      </w:r>
+      <w:r>
+        <w:rPr>
+          <w:rFonts w:ascii="Times New Roman" w:hAnsi="Times New Roman" w:cs="Times New Roman"/>
+          <w:lang w:val="es-ES_tradnl"/>
+        </w:rPr>
+        <w:t>devolviera</w:t>
+      </w:r>
+      <w:r>
+        <w:rPr>
+          <w:rFonts w:ascii="Times New Roman" w:hAnsi="Times New Roman" w:cs="Times New Roman"/>
+          <w:lang w:val="es-ES_tradnl"/>
+        </w:rPr>
+        <w:t xml:space="preserve"> ningún resultado, </w:t>
+      </w:r>
+      <w:r>
+        <w:rPr>
+          <w:rFonts w:ascii="Times New Roman" w:hAnsi="Times New Roman" w:cs="Times New Roman"/>
+          <w:lang w:val="es-ES_tradnl"/>
+        </w:rPr>
+        <w:t xml:space="preserve">mostrar </w:t>
+      </w:r>
+      <w:r>
+        <w:rPr>
+          <w:rFonts w:ascii="Times New Roman" w:hAnsi="Times New Roman" w:cs="Times New Roman"/>
+          <w:lang w:val="es-ES_tradnl"/>
+        </w:rPr>
+        <w:t xml:space="preserve">un mensaje indicando que la lista </w:t>
       </w:r>
       <w:r>
         <w:rPr>
@@ -1643,6 +2133,7 @@
         <w:docPartUnique/>
       </w:docPartObj>
     </w:sdtPr>
+    <w:sdtEndPr/>
     <w:sdtContent>
       <w:p>
         <w:pPr>
@@ -1662,7 +2153,7 @@
           <w:rPr>
             <w:noProof/>
           </w:rPr>
-          <w:t>3</w:t>
+          <w:t>4</w:t>
         </w:r>
         <w:r>
           <w:fldChar w:fldCharType="end"/>
@@ -1706,6 +2197,184 @@
 <file path=word/numbering.xml><?xml version="1.0" encoding="utf-8"?>
 <w:numbering xmlns:wpc="http://schemas.microsoft.com/office/word/2010/wordprocessingCanvas" xmlns:cx="http://schemas.microsoft.com/office/drawing/2014/chartex" xmlns:cx1="http://schemas.microsoft.com/office/drawing/2015/9/8/chartex" xmlns:cx2="http://schemas.microsoft.com/office/drawing/2015/10/21/chartex" xmlns:cx3="http://schemas.microsoft.com/office/drawing/2016/5/9/chartex" xmlns:cx4="http://schemas.microsoft.com/office/drawing/2016/5/10/chartex" xmlns:cx5="http://schemas.microsoft.com/office/drawing/2016/5/11/chartex" xmlns:cx6="http://schemas.microsoft.com/office/drawing/2016/5/12/chartex" xmlns:cx7="http://schemas.microsoft.com/office/drawing/2016/5/13/chartex" xmlns:cx8="http://schemas.microsoft.com/office/drawing/2016/5/14/chartex" xmlns:mc="http://schemas.openxmlformats.org/markup-compatibility/2006" xmlns:aink="http://schemas.microsoft.com/office/drawing/2016/ink" xmlns:am3d="http://schemas.microsoft.com/office/drawing/2017/model3d" xmlns:o="urn:schemas-microsoft-com:office:office" xmlns:r="http://schemas.openxmlformats.org/officeDocument/2006/relationships" xmlns:m="http://schemas.openxmlformats.org/officeDocument/2006/math" xmlns:v="urn:schemas-microsoft-com:vml" xmlns:wp14="http://schemas.microsoft.com/office/word/2010/wordprocessingDrawing" xmlns:wp="http://schemas.openxmlformats.org/drawingml/2006/wordprocessingDrawing" xmlns:w10="urn:schemas-microsoft-com:office:word" xmlns:w="http://schemas.openxmlformats.org/wordprocessingml/2006/main" xmlns:w14="http://schemas.microsoft.com/office/word/2010/wordml" xmlns:w15="http://schemas.microsoft.com/office/word/2012/wordml" xmlns:w16cid="http://schemas.microsoft.com/office/word/2016/wordml/cid" xmlns:w16se="http://schemas.microsoft.com/office/word/2015/wordml/symex" xmlns:wpg="http://schemas.microsoft.com/office/word/2010/wordprocessingGroup" xmlns:wpi="http://schemas.microsoft.com/office/word/2010/wordprocessingInk" xmlns:wne="http://schemas.microsoft.com/office/word/2006/wordml" xmlns:wps="http://schemas.microsoft.com/office/word/2010/wordprocessingShape" mc:Ignorable="w14 w15 w16se w16cid wp14">
   <w:abstractNum w:abstractNumId="0" w15:restartNumberingAfterBreak="0">
+    <w:nsid w:val="06D84024"/>
+    <w:multiLevelType w:val="hybridMultilevel"/>
+    <w:tmpl w:val="A4FCFF02"/>
+    <w:lvl w:ilvl="0" w:tplc="0C0A000F">
+      <w:start w:val="1"/>
+      <w:numFmt w:val="decimal"/>
+      <w:lvlText w:val="%1."/>
+      <w:lvlJc w:val="left"/>
+      <w:pPr>
+        <w:ind w:left="720" w:hanging="360"/>
+      </w:pPr>
+      <w:rPr>
+        <w:rFonts w:hint="default"/>
+      </w:rPr>
+    </w:lvl>
+    <w:lvl w:ilvl="1" w:tplc="0C0A0019" w:tentative="1">
+      <w:start w:val="1"/>
+      <w:numFmt w:val="lowerLetter"/>
+      <w:lvlText w:val="%2."/>
+      <w:lvlJc w:val="left"/>
+      <w:pPr>
+        <w:ind w:left="1440" w:hanging="360"/>
+      </w:pPr>
+    </w:lvl>
+    <w:lvl w:ilvl="2" w:tplc="0C0A001B" w:tentative="1">
+      <w:start w:val="1"/>
+      <w:numFmt w:val="lowerRoman"/>
+      <w:lvlText w:val="%3."/>
+      <w:lvlJc w:val="right"/>
+      <w:pPr>
+        <w:ind w:left="2160" w:hanging="180"/>
+      </w:pPr>
+    </w:lvl>
+    <w:lvl w:ilvl="3" w:tplc="0C0A000F" w:tentative="1">
+      <w:start w:val="1"/>
+      <w:numFmt w:val="decimal"/>
+      <w:lvlText w:val="%4."/>
+      <w:lvlJc w:val="left"/>
+      <w:pPr>
+        <w:ind w:left="2880" w:hanging="360"/>
+      </w:pPr>
+    </w:lvl>
+    <w:lvl w:ilvl="4" w:tplc="0C0A0019" w:tentative="1">
+      <w:start w:val="1"/>
+      <w:numFmt w:val="lowerLetter"/>
+      <w:lvlText w:val="%5."/>
+      <w:lvlJc w:val="left"/>
+      <w:pPr>
+        <w:ind w:left="3600" w:hanging="360"/>
+      </w:pPr>
+    </w:lvl>
+    <w:lvl w:ilvl="5" w:tplc="0C0A001B" w:tentative="1">
+      <w:start w:val="1"/>
+      <w:numFmt w:val="lowerRoman"/>
+      <w:lvlText w:val="%6."/>
+      <w:lvlJc w:val="right"/>
+      <w:pPr>
+        <w:ind w:left="4320" w:hanging="180"/>
+      </w:pPr>
+    </w:lvl>
+    <w:lvl w:ilvl="6" w:tplc="0C0A000F" w:tentative="1">
+      <w:start w:val="1"/>
+      <w:numFmt w:val="decimal"/>
+      <w:lvlText w:val="%7."/>
+      <w:lvlJc w:val="left"/>
+      <w:pPr>
+        <w:ind w:left="5040" w:hanging="360"/>
+      </w:pPr>
+    </w:lvl>
+    <w:lvl w:ilvl="7" w:tplc="0C0A0019" w:tentative="1">
+      <w:start w:val="1"/>
+      <w:numFmt w:val="lowerLetter"/>
+      <w:lvlText w:val="%8."/>
+      <w:lvlJc w:val="left"/>
+      <w:pPr>
+        <w:ind w:left="5760" w:hanging="360"/>
+      </w:pPr>
+    </w:lvl>
+    <w:lvl w:ilvl="8" w:tplc="0C0A001B" w:tentative="1">
+      <w:start w:val="1"/>
+      <w:numFmt w:val="lowerRoman"/>
+      <w:lvlText w:val="%9."/>
+      <w:lvlJc w:val="right"/>
+      <w:pPr>
+        <w:ind w:left="6480" w:hanging="180"/>
+      </w:pPr>
+    </w:lvl>
+  </w:abstractNum>
+  <w:abstractNum w:abstractNumId="1" w15:restartNumberingAfterBreak="0">
+    <w:nsid w:val="06E40C62"/>
+    <w:multiLevelType w:val="hybridMultilevel"/>
+    <w:tmpl w:val="410857F0"/>
+    <w:lvl w:ilvl="0" w:tplc="1FA0B402">
+      <w:start w:val="1"/>
+      <w:numFmt w:val="decimal"/>
+      <w:lvlText w:val="%1."/>
+      <w:lvlJc w:val="left"/>
+      <w:pPr>
+        <w:ind w:left="1068" w:hanging="360"/>
+      </w:pPr>
+      <w:rPr>
+        <w:rFonts w:hint="default"/>
+      </w:rPr>
+    </w:lvl>
+    <w:lvl w:ilvl="1" w:tplc="0C0A0019" w:tentative="1">
+      <w:start w:val="1"/>
+      <w:numFmt w:val="lowerLetter"/>
+      <w:lvlText w:val="%2."/>
+      <w:lvlJc w:val="left"/>
+      <w:pPr>
+        <w:ind w:left="1788" w:hanging="360"/>
+      </w:pPr>
+    </w:lvl>
+    <w:lvl w:ilvl="2" w:tplc="0C0A001B" w:tentative="1">
+      <w:start w:val="1"/>
+      <w:numFmt w:val="lowerRoman"/>
+      <w:lvlText w:val="%3."/>
+      <w:lvlJc w:val="right"/>
+      <w:pPr>
+        <w:ind w:left="2508" w:hanging="180"/>
+      </w:pPr>
+    </w:lvl>
+    <w:lvl w:ilvl="3" w:tplc="0C0A000F" w:tentative="1">
+      <w:start w:val="1"/>
+      <w:numFmt w:val="decimal"/>
+      <w:lvlText w:val="%4."/>
+      <w:lvlJc w:val="left"/>
+      <w:pPr>
+        <w:ind w:left="3228" w:hanging="360"/>
+      </w:pPr>
+    </w:lvl>
+    <w:lvl w:ilvl="4" w:tplc="0C0A0019" w:tentative="1">
+      <w:start w:val="1"/>
+      <w:numFmt w:val="lowerLetter"/>
+      <w:lvlText w:val="%5."/>
+      <w:lvlJc w:val="left"/>
+      <w:pPr>
+        <w:ind w:left="3948" w:hanging="360"/>
+      </w:pPr>
+    </w:lvl>
+    <w:lvl w:ilvl="5" w:tplc="0C0A001B" w:tentative="1">
+      <w:start w:val="1"/>
+      <w:numFmt w:val="lowerRoman"/>
+      <w:lvlText w:val="%6."/>
+      <w:lvlJc w:val="right"/>
+      <w:pPr>
+        <w:ind w:left="4668" w:hanging="180"/>
+      </w:pPr>
+    </w:lvl>
+    <w:lvl w:ilvl="6" w:tplc="0C0A000F" w:tentative="1">
+      <w:start w:val="1"/>
+      <w:numFmt w:val="decimal"/>
+      <w:lvlText w:val="%7."/>
+      <w:lvlJc w:val="left"/>
+      <w:pPr>
+        <w:ind w:left="5388" w:hanging="360"/>
+      </w:pPr>
+    </w:lvl>
+    <w:lvl w:ilvl="7" w:tplc="0C0A0019" w:tentative="1">
+      <w:start w:val="1"/>
+      <w:numFmt w:val="lowerLetter"/>
+      <w:lvlText w:val="%8."/>
+      <w:lvlJc w:val="left"/>
+      <w:pPr>
+        <w:ind w:left="6108" w:hanging="360"/>
+      </w:pPr>
+    </w:lvl>
+    <w:lvl w:ilvl="8" w:tplc="0C0A001B" w:tentative="1">
+      <w:start w:val="1"/>
+      <w:numFmt w:val="lowerRoman"/>
+      <w:lvlText w:val="%9."/>
+      <w:lvlJc w:val="right"/>
+      <w:pPr>
+        <w:ind w:left="6828" w:hanging="180"/>
+      </w:pPr>
+    </w:lvl>
+  </w:abstractNum>
+  <w:abstractNum w:abstractNumId="2" w15:restartNumberingAfterBreak="0">
     <w:nsid w:val="0C5E3532"/>
     <w:multiLevelType w:val="hybridMultilevel"/>
     <w:tmpl w:val="D5BC2116"/>
@@ -1794,7 +2463,7 @@
       </w:pPr>
     </w:lvl>
   </w:abstractNum>
-  <w:abstractNum w:abstractNumId="1" w15:restartNumberingAfterBreak="0">
+  <w:abstractNum w:abstractNumId="3" w15:restartNumberingAfterBreak="0">
     <w:nsid w:val="16BE3A80"/>
     <w:multiLevelType w:val="hybridMultilevel"/>
     <w:tmpl w:val="86B687EE"/>
@@ -1883,7 +2552,96 @@
       </w:pPr>
     </w:lvl>
   </w:abstractNum>
-  <w:abstractNum w:abstractNumId="2" w15:restartNumberingAfterBreak="0">
+  <w:abstractNum w:abstractNumId="4" w15:restartNumberingAfterBreak="0">
+    <w:nsid w:val="1EC644DD"/>
+    <w:multiLevelType w:val="hybridMultilevel"/>
+    <w:tmpl w:val="95789C38"/>
+    <w:lvl w:ilvl="0" w:tplc="1E6A1BCA">
+      <w:start w:val="1"/>
+      <w:numFmt w:val="decimal"/>
+      <w:lvlText w:val="%1."/>
+      <w:lvlJc w:val="left"/>
+      <w:pPr>
+        <w:ind w:left="1065" w:hanging="360"/>
+      </w:pPr>
+      <w:rPr>
+        <w:rFonts w:hint="default"/>
+      </w:rPr>
+    </w:lvl>
+    <w:lvl w:ilvl="1" w:tplc="0C0A0019" w:tentative="1">
+      <w:start w:val="1"/>
+      <w:numFmt w:val="lowerLetter"/>
+      <w:lvlText w:val="%2."/>
+      <w:lvlJc w:val="left"/>
+      <w:pPr>
+        <w:ind w:left="1785" w:hanging="360"/>
+      </w:pPr>
+    </w:lvl>
+    <w:lvl w:ilvl="2" w:tplc="0C0A001B" w:tentative="1">
+      <w:start w:val="1"/>
+      <w:numFmt w:val="lowerRoman"/>
+      <w:lvlText w:val="%3."/>
+      <w:lvlJc w:val="right"/>
+      <w:pPr>
+        <w:ind w:left="2505" w:hanging="180"/>
+      </w:pPr>
+    </w:lvl>
+    <w:lvl w:ilvl="3" w:tplc="0C0A000F" w:tentative="1">
+      <w:start w:val="1"/>
+      <w:numFmt w:val="decimal"/>
+      <w:lvlText w:val="%4."/>
+      <w:lvlJc w:val="left"/>
+      <w:pPr>
+        <w:ind w:left="3225" w:hanging="360"/>
+      </w:pPr>
+    </w:lvl>
+    <w:lvl w:ilvl="4" w:tplc="0C0A0019" w:tentative="1">
+      <w:start w:val="1"/>
+      <w:numFmt w:val="lowerLetter"/>
+      <w:lvlText w:val="%5."/>
+      <w:lvlJc w:val="left"/>
+      <w:pPr>
+        <w:ind w:left="3945" w:hanging="360"/>
+      </w:pPr>
+    </w:lvl>
+    <w:lvl w:ilvl="5" w:tplc="0C0A001B" w:tentative="1">
+      <w:start w:val="1"/>
+      <w:numFmt w:val="lowerRoman"/>
+      <w:lvlText w:val="%6."/>
+      <w:lvlJc w:val="right"/>
+      <w:pPr>
+        <w:ind w:left="4665" w:hanging="180"/>
+      </w:pPr>
+    </w:lvl>
+    <w:lvl w:ilvl="6" w:tplc="0C0A000F" w:tentative="1">
+      <w:start w:val="1"/>
+      <w:numFmt w:val="decimal"/>
+      <w:lvlText w:val="%7."/>
+      <w:lvlJc w:val="left"/>
+      <w:pPr>
+        <w:ind w:left="5385" w:hanging="360"/>
+      </w:pPr>
+    </w:lvl>
+    <w:lvl w:ilvl="7" w:tplc="0C0A0019" w:tentative="1">
+      <w:start w:val="1"/>
+      <w:numFmt w:val="lowerLetter"/>
+      <w:lvlText w:val="%8."/>
+      <w:lvlJc w:val="left"/>
+      <w:pPr>
+        <w:ind w:left="6105" w:hanging="360"/>
+      </w:pPr>
+    </w:lvl>
+    <w:lvl w:ilvl="8" w:tplc="0C0A001B" w:tentative="1">
+      <w:start w:val="1"/>
+      <w:numFmt w:val="lowerRoman"/>
+      <w:lvlText w:val="%9."/>
+      <w:lvlJc w:val="right"/>
+      <w:pPr>
+        <w:ind w:left="6825" w:hanging="180"/>
+      </w:pPr>
+    </w:lvl>
+  </w:abstractNum>
+  <w:abstractNum w:abstractNumId="5" w15:restartNumberingAfterBreak="0">
     <w:nsid w:val="1EE8729F"/>
     <w:multiLevelType w:val="hybridMultilevel"/>
     <w:tmpl w:val="D5BC2116"/>
@@ -1972,7 +2730,96 @@
       </w:pPr>
     </w:lvl>
   </w:abstractNum>
-  <w:abstractNum w:abstractNumId="3" w15:restartNumberingAfterBreak="0">
+  <w:abstractNum w:abstractNumId="6" w15:restartNumberingAfterBreak="0">
+    <w:nsid w:val="298C0B15"/>
+    <w:multiLevelType w:val="hybridMultilevel"/>
+    <w:tmpl w:val="D5BC2116"/>
+    <w:lvl w:ilvl="0" w:tplc="11180B24">
+      <w:start w:val="1"/>
+      <w:numFmt w:val="decimal"/>
+      <w:lvlText w:val="%1."/>
+      <w:lvlJc w:val="left"/>
+      <w:pPr>
+        <w:ind w:left="1068" w:hanging="360"/>
+      </w:pPr>
+      <w:rPr>
+        <w:rFonts w:hint="default"/>
+      </w:rPr>
+    </w:lvl>
+    <w:lvl w:ilvl="1" w:tplc="0C0A0019" w:tentative="1">
+      <w:start w:val="1"/>
+      <w:numFmt w:val="lowerLetter"/>
+      <w:lvlText w:val="%2."/>
+      <w:lvlJc w:val="left"/>
+      <w:pPr>
+        <w:ind w:left="1788" w:hanging="360"/>
+      </w:pPr>
+    </w:lvl>
+    <w:lvl w:ilvl="2" w:tplc="0C0A001B" w:tentative="1">
+      <w:start w:val="1"/>
+      <w:numFmt w:val="lowerRoman"/>
+      <w:lvlText w:val="%3."/>
+      <w:lvlJc w:val="right"/>
+      <w:pPr>
+        <w:ind w:left="2508" w:hanging="180"/>
+      </w:pPr>
+    </w:lvl>
+    <w:lvl w:ilvl="3" w:tplc="0C0A000F" w:tentative="1">
+      <w:start w:val="1"/>
+      <w:numFmt w:val="decimal"/>
+      <w:lvlText w:val="%4."/>
+      <w:lvlJc w:val="left"/>
+      <w:pPr>
+        <w:ind w:left="3228" w:hanging="360"/>
+      </w:pPr>
+    </w:lvl>
+    <w:lvl w:ilvl="4" w:tplc="0C0A0019" w:tentative="1">
+      <w:start w:val="1"/>
+      <w:numFmt w:val="lowerLetter"/>
+      <w:lvlText w:val="%5."/>
+      <w:lvlJc w:val="left"/>
+      <w:pPr>
+        <w:ind w:left="3948" w:hanging="360"/>
+      </w:pPr>
+    </w:lvl>
+    <w:lvl w:ilvl="5" w:tplc="0C0A001B" w:tentative="1">
+      <w:start w:val="1"/>
+      <w:numFmt w:val="lowerRoman"/>
+      <w:lvlText w:val="%6."/>
+      <w:lvlJc w:val="right"/>
+      <w:pPr>
+        <w:ind w:left="4668" w:hanging="180"/>
+      </w:pPr>
+    </w:lvl>
+    <w:lvl w:ilvl="6" w:tplc="0C0A000F" w:tentative="1">
+      <w:start w:val="1"/>
+      <w:numFmt w:val="decimal"/>
+      <w:lvlText w:val="%7."/>
+      <w:lvlJc w:val="left"/>
+      <w:pPr>
+        <w:ind w:left="5388" w:hanging="360"/>
+      </w:pPr>
+    </w:lvl>
+    <w:lvl w:ilvl="7" w:tplc="0C0A0019" w:tentative="1">
+      <w:start w:val="1"/>
+      <w:numFmt w:val="lowerLetter"/>
+      <w:lvlText w:val="%8."/>
+      <w:lvlJc w:val="left"/>
+      <w:pPr>
+        <w:ind w:left="6108" w:hanging="360"/>
+      </w:pPr>
+    </w:lvl>
+    <w:lvl w:ilvl="8" w:tplc="0C0A001B" w:tentative="1">
+      <w:start w:val="1"/>
+      <w:numFmt w:val="lowerRoman"/>
+      <w:lvlText w:val="%9."/>
+      <w:lvlJc w:val="right"/>
+      <w:pPr>
+        <w:ind w:left="6828" w:hanging="180"/>
+      </w:pPr>
+    </w:lvl>
+  </w:abstractNum>
+  <w:abstractNum w:abstractNumId="7" w15:restartNumberingAfterBreak="0">
     <w:nsid w:val="325B008F"/>
     <w:multiLevelType w:val="hybridMultilevel"/>
     <w:tmpl w:val="410857F0"/>
@@ -2061,7 +2908,7 @@
       </w:pPr>
     </w:lvl>
   </w:abstractNum>
-  <w:abstractNum w:abstractNumId="4" w15:restartNumberingAfterBreak="0">
+  <w:abstractNum w:abstractNumId="8" w15:restartNumberingAfterBreak="0">
     <w:nsid w:val="4EED30BF"/>
     <w:multiLevelType w:val="hybridMultilevel"/>
     <w:tmpl w:val="D5BC2116"/>
@@ -2150,7 +2997,96 @@
       </w:pPr>
     </w:lvl>
   </w:abstractNum>
-  <w:abstractNum w:abstractNumId="5" w15:restartNumberingAfterBreak="0">
+  <w:abstractNum w:abstractNumId="9" w15:restartNumberingAfterBreak="0">
+    <w:nsid w:val="50452D98"/>
+    <w:multiLevelType w:val="hybridMultilevel"/>
+    <w:tmpl w:val="410857F0"/>
+    <w:lvl w:ilvl="0" w:tplc="1FA0B402">
+      <w:start w:val="1"/>
+      <w:numFmt w:val="decimal"/>
+      <w:lvlText w:val="%1."/>
+      <w:lvlJc w:val="left"/>
+      <w:pPr>
+        <w:ind w:left="1068" w:hanging="360"/>
+      </w:pPr>
+      <w:rPr>
+        <w:rFonts w:hint="default"/>
+      </w:rPr>
+    </w:lvl>
+    <w:lvl w:ilvl="1" w:tplc="0C0A0019" w:tentative="1">
+      <w:start w:val="1"/>
+      <w:numFmt w:val="lowerLetter"/>
+      <w:lvlText w:val="%2."/>
+      <w:lvlJc w:val="left"/>
+      <w:pPr>
+        <w:ind w:left="1788" w:hanging="360"/>
+      </w:pPr>
+    </w:lvl>
+    <w:lvl w:ilvl="2" w:tplc="0C0A001B" w:tentative="1">
+      <w:start w:val="1"/>
+      <w:numFmt w:val="lowerRoman"/>
+      <w:lvlText w:val="%3."/>
+      <w:lvlJc w:val="right"/>
+      <w:pPr>
+        <w:ind w:left="2508" w:hanging="180"/>
+      </w:pPr>
+    </w:lvl>
+    <w:lvl w:ilvl="3" w:tplc="0C0A000F" w:tentative="1">
+      <w:start w:val="1"/>
+      <w:numFmt w:val="decimal"/>
+      <w:lvlText w:val="%4."/>
+      <w:lvlJc w:val="left"/>
+      <w:pPr>
+        <w:ind w:left="3228" w:hanging="360"/>
+      </w:pPr>
+    </w:lvl>
+    <w:lvl w:ilvl="4" w:tplc="0C0A0019" w:tentative="1">
+      <w:start w:val="1"/>
+      <w:numFmt w:val="lowerLetter"/>
+      <w:lvlText w:val="%5."/>
+      <w:lvlJc w:val="left"/>
+      <w:pPr>
+        <w:ind w:left="3948" w:hanging="360"/>
+      </w:pPr>
+    </w:lvl>
+    <w:lvl w:ilvl="5" w:tplc="0C0A001B" w:tentative="1">
+      <w:start w:val="1"/>
+      <w:numFmt w:val="lowerRoman"/>
+      <w:lvlText w:val="%6."/>
+      <w:lvlJc w:val="right"/>
+      <w:pPr>
+        <w:ind w:left="4668" w:hanging="180"/>
+      </w:pPr>
+    </w:lvl>
+    <w:lvl w:ilvl="6" w:tplc="0C0A000F" w:tentative="1">
+      <w:start w:val="1"/>
+      <w:numFmt w:val="decimal"/>
+      <w:lvlText w:val="%7."/>
+      <w:lvlJc w:val="left"/>
+      <w:pPr>
+        <w:ind w:left="5388" w:hanging="360"/>
+      </w:pPr>
+    </w:lvl>
+    <w:lvl w:ilvl="7" w:tplc="0C0A0019" w:tentative="1">
+      <w:start w:val="1"/>
+      <w:numFmt w:val="lowerLetter"/>
+      <w:lvlText w:val="%8."/>
+      <w:lvlJc w:val="left"/>
+      <w:pPr>
+        <w:ind w:left="6108" w:hanging="360"/>
+      </w:pPr>
+    </w:lvl>
+    <w:lvl w:ilvl="8" w:tplc="0C0A001B" w:tentative="1">
+      <w:start w:val="1"/>
+      <w:numFmt w:val="lowerRoman"/>
+      <w:lvlText w:val="%9."/>
+      <w:lvlJc w:val="right"/>
+      <w:pPr>
+        <w:ind w:left="6828" w:hanging="180"/>
+      </w:pPr>
+    </w:lvl>
+  </w:abstractNum>
+  <w:abstractNum w:abstractNumId="10" w15:restartNumberingAfterBreak="0">
     <w:nsid w:val="52B061B6"/>
     <w:multiLevelType w:val="hybridMultilevel"/>
     <w:tmpl w:val="D5BC2116"/>
@@ -2239,7 +3175,7 @@
       </w:pPr>
     </w:lvl>
   </w:abstractNum>
-  <w:abstractNum w:abstractNumId="6" w15:restartNumberingAfterBreak="0">
+  <w:abstractNum w:abstractNumId="11" w15:restartNumberingAfterBreak="0">
     <w:nsid w:val="743977A3"/>
     <w:multiLevelType w:val="hybridMultilevel"/>
     <w:tmpl w:val="D5BC2116"/>
@@ -2329,25 +3265,40 @@
     </w:lvl>
   </w:abstractNum>
   <w:num w:numId="1">
+    <w:abstractNumId w:val="7"/>
+  </w:num>
+  <w:num w:numId="2">
+    <w:abstractNumId w:val="10"/>
+  </w:num>
+  <w:num w:numId="3">
+    <w:abstractNumId w:val="8"/>
+  </w:num>
+  <w:num w:numId="4">
+    <w:abstractNumId w:val="11"/>
+  </w:num>
+  <w:num w:numId="5">
     <w:abstractNumId w:val="3"/>
   </w:num>
-  <w:num w:numId="2">
+  <w:num w:numId="6">
     <w:abstractNumId w:val="5"/>
   </w:num>
-  <w:num w:numId="3">
-    <w:abstractNumId w:val="4"/>
+  <w:num w:numId="7">
+    <w:abstractNumId w:val="2"/>
   </w:num>
-  <w:num w:numId="4">
+  <w:num w:numId="8">
+    <w:abstractNumId w:val="0"/>
+  </w:num>
+  <w:num w:numId="9">
     <w:abstractNumId w:val="6"/>
   </w:num>
-  <w:num w:numId="5">
+  <w:num w:numId="10">
+    <w:abstractNumId w:val="9"/>
+  </w:num>
+  <w:num w:numId="11">
     <w:abstractNumId w:val="1"/>
   </w:num>
-  <w:num w:numId="6">
-    <w:abstractNumId w:val="2"/>
-  </w:num>
-  <w:num w:numId="7">
-    <w:abstractNumId w:val="0"/>
+  <w:num w:numId="12">
+    <w:abstractNumId w:val="4"/>
   </w:num>
 </w:numbering>
 </file>

</xml_diff>

<commit_message>
Terminada historia de usuario y manual de usuario.
</commit_message>
<xml_diff>
--- a/Docs/Test Plans/US242835-RealizarBusquedaParadasDeLinea/US242835-RealizarBusquedaParadasDeLinea.docx
+++ b/Docs/Test Plans/US242835-RealizarBusquedaParadasDeLinea/US242835-RealizarBusquedaParadasDeLinea.docx
@@ -1037,7 +1037,7 @@
         <w:rPr>
           <w:rFonts w:ascii="Times New Roman" w:hAnsi="Times New Roman" w:cs="Times New Roman"/>
         </w:rPr>
-        <w:t>7</w:t>
+        <w:t>8</w:t>
       </w:r>
       <w:r>
         <w:rPr>
@@ -1131,7 +1131,7 @@
         <w:rPr>
           <w:rFonts w:ascii="Times New Roman" w:hAnsi="Times New Roman" w:cs="Times New Roman"/>
         </w:rPr>
-        <w:t>8</w:t>
+        <w:t>9</w:t>
       </w:r>
       <w:r>
         <w:rPr>
@@ -1213,7 +1213,7 @@
         <w:rPr>
           <w:rFonts w:ascii="Times New Roman" w:hAnsi="Times New Roman" w:cs="Times New Roman"/>
         </w:rPr>
-        <w:t>9</w:t>
+        <w:t>10</w:t>
       </w:r>
       <w:r>
         <w:rPr>
@@ -1283,8 +1283,16 @@
         <w:rPr>
           <w:rFonts w:ascii="Times New Roman" w:hAnsi="Times New Roman" w:cs="Times New Roman"/>
         </w:rPr>
-        <w:t>10</w:t>
-      </w:r>
+        <w:t>1</w:t>
+      </w:r>
+      <w:r>
+        <w:rPr>
+          <w:rFonts w:ascii="Times New Roman" w:hAnsi="Times New Roman" w:cs="Times New Roman"/>
+        </w:rPr>
+        <w:t>1</w:t>
+      </w:r>
+      <w:bookmarkStart w:id="0" w:name="_GoBack"/>
+      <w:bookmarkEnd w:id="0"/>
       <w:r>
         <w:rPr>
           <w:rFonts w:ascii="Times New Roman" w:hAnsi="Times New Roman" w:cs="Times New Roman"/>
@@ -1690,35 +1698,7 @@
           <w:rFonts w:ascii="Times New Roman" w:hAnsi="Times New Roman" w:cs="Times New Roman"/>
           <w:lang w:val="es-ES_tradnl"/>
         </w:rPr>
-        <w:t xml:space="preserve">Para la realización de estas </w:t>
-      </w:r>
-      <w:r>
-        <w:rPr>
-          <w:rFonts w:ascii="Times New Roman" w:hAnsi="Times New Roman" w:cs="Times New Roman"/>
-          <w:lang w:val="es-ES_tradnl"/>
-        </w:rPr>
-        <w:t>pruebas se utiliza</w:t>
-      </w:r>
-      <w:r>
-        <w:rPr>
-          <w:rFonts w:ascii="Times New Roman" w:hAnsi="Times New Roman" w:cs="Times New Roman"/>
-          <w:lang w:val="es-ES_tradnl"/>
-        </w:rPr>
-        <w:t>rán</w:t>
-      </w:r>
-      <w:r>
-        <w:rPr>
-          <w:rFonts w:ascii="Times New Roman" w:hAnsi="Times New Roman" w:cs="Times New Roman"/>
-          <w:lang w:val="es-ES_tradnl"/>
-        </w:rPr>
-        <w:t xml:space="preserve"> mocks</w:t>
-      </w:r>
-      <w:r>
-        <w:rPr>
-          <w:rFonts w:ascii="Times New Roman" w:hAnsi="Times New Roman" w:cs="Times New Roman"/>
-          <w:lang w:val="es-ES_tradnl"/>
-        </w:rPr>
-        <w:t xml:space="preserve"> de las clases </w:t>
+        <w:t xml:space="preserve">Para la realización de estas pruebas se utilizarán mocks de las clases </w:t>
       </w:r>
       <w:r>
         <w:rPr>
@@ -1909,16 +1889,7 @@
           <w:rFonts w:ascii="Times New Roman" w:hAnsi="Times New Roman" w:cs="Times New Roman"/>
           <w:lang w:val="es-ES_tradnl"/>
         </w:rPr>
-        <w:t>Par</w:t>
-      </w:r>
-      <w:bookmarkStart w:id="0" w:name="_GoBack"/>
-      <w:bookmarkEnd w:id="0"/>
-      <w:r>
-        <w:rPr>
-          <w:rFonts w:ascii="Times New Roman" w:hAnsi="Times New Roman" w:cs="Times New Roman"/>
-          <w:lang w:val="es-ES_tradnl"/>
-        </w:rPr>
-        <w:t>adasActivity</w:t>
+        <w:t>ParadasActivity</w:t>
       </w:r>
       <w:r>
         <w:rPr>
@@ -3708,6 +3679,7 @@
   <w:style w:type="character" w:default="1" w:styleId="Fuentedeprrafopredeter">
     <w:name w:val="Default Paragraph Font"/>
     <w:uiPriority w:val="1"/>
+    <w:semiHidden/>
     <w:unhideWhenUsed/>
   </w:style>
   <w:style w:type="table" w:default="1" w:styleId="Tablanormal">

</xml_diff>